<commit_message>
switched H2 to MongoDB
</commit_message>
<xml_diff>
--- a/matala.docx
+++ b/matala.docx
@@ -416,11 +416,15 @@
         <w:jc w:val="both"/>
       </w:pPr>
       <w:r>
+        <w:rPr>
+          <w:highlight w:val="yellow"/>
+        </w:rPr>
         <w:t>Need to return the exercise in a week</w:t>
       </w:r>
       <w:r>
         <w:rPr>
           <w:rFonts w:cs="Arial"/>
+          <w:highlight w:val="yellow"/>
           <w:rtl/>
         </w:rPr>
         <w:t>.</w:t>
@@ -530,19 +534,29 @@
       </w:pPr>
       <w:proofErr w:type="gramStart"/>
       <w:r>
+        <w:rPr>
+          <w:highlight w:val="yellow"/>
+        </w:rPr>
         <w:t xml:space="preserve">Persistent the Data on a </w:t>
       </w:r>
       <w:proofErr w:type="spellStart"/>
       <w:r>
+        <w:rPr>
+          <w:highlight w:val="yellow"/>
+        </w:rPr>
         <w:t>saas</w:t>
       </w:r>
       <w:proofErr w:type="spellEnd"/>
       <w:r>
+        <w:rPr>
+          <w:highlight w:val="yellow"/>
+        </w:rPr>
         <w:t xml:space="preserve"> DB</w:t>
       </w:r>
       <w:r>
         <w:rPr>
           <w:rFonts w:cs="Arial"/>
+          <w:highlight w:val="yellow"/>
           <w:rtl/>
         </w:rPr>
         <w:t>.</w:t>
@@ -592,11 +606,15 @@
       </w:pPr>
       <w:proofErr w:type="gramStart"/>
       <w:r>
+        <w:rPr>
+          <w:highlight w:val="yellow"/>
+        </w:rPr>
         <w:t>Documenting the steps in a README file</w:t>
       </w:r>
       <w:r>
         <w:rPr>
           <w:rFonts w:cs="Arial"/>
+          <w:highlight w:val="yellow"/>
           <w:rtl/>
         </w:rPr>
         <w:t>.</w:t>

</xml_diff>